<commit_message>
sequence diagram utente modifiche cimino
</commit_message>
<xml_diff>
--- a/Bozze/Bozze Object Model/Object Model_AmministratoreGenerale.docx
+++ b/Bozze/Bozze Object Model/Object Model_AmministratoreGenerale.docx
@@ -171,7 +171,13 @@
           <w:p>
             <w:proofErr w:type="spellStart"/>
             <w:r>
-              <w:t>ModificaBoundary</w:t>
+              <w:t>Modifica</w:t>
+            </w:r>
+            <w:r>
+              <w:t>Ruolo</w:t>
+            </w:r>
+            <w:r>
+              <w:t>Boundary</w:t>
             </w:r>
             <w:proofErr w:type="spellEnd"/>
           </w:p>
@@ -182,6 +188,23 @@
           <w:p>
             <w:proofErr w:type="spellStart"/>
             <w:r>
+              <w:t>Visualizza</w:t>
+            </w:r>
+            <w:r>
+              <w:t>Utenti</w:t>
+            </w:r>
+            <w:r>
+              <w:t>Boundary</w:t>
+            </w:r>
+            <w:proofErr w:type="spellEnd"/>
+          </w:p>
+          <w:p/>
+          <w:p/>
+          <w:p/>
+          <w:p/>
+          <w:p>
+            <w:proofErr w:type="spellStart"/>
+            <w:r>
               <w:t>VisualizzaBoundary</w:t>
             </w:r>
             <w:proofErr w:type="spellEnd"/>
@@ -193,7 +216,13 @@
           <w:p>
             <w:proofErr w:type="spellStart"/>
             <w:r>
-              <w:t>RimuoviBoundary</w:t>
+              <w:t>Rimuovi</w:t>
+            </w:r>
+            <w:r>
+              <w:t>Utente</w:t>
+            </w:r>
+            <w:r>
+              <w:t>Boundary</w:t>
             </w:r>
             <w:proofErr w:type="spellEnd"/>
           </w:p>
@@ -238,12 +267,6 @@
           <w:p/>
           <w:p>
             <w:r>
-              <w:t>Il boundary che permette all’amministratore generale di eliminare l’account di una specifica entità.</w:t>
-            </w:r>
-          </w:p>
-          <w:p/>
-          <w:p>
-            <w:r>
               <w:t xml:space="preserve">Il </w:t>
             </w:r>
             <w:proofErr w:type="spellStart"/>
@@ -252,24 +275,61 @@
             </w:r>
             <w:proofErr w:type="spellEnd"/>
             <w:r>
-              <w:t xml:space="preserve"> che permette all’amministratore generale di confermare la rimozione di un’entità del sito</w:t>
-            </w:r>
-          </w:p>
-          <w:p/>
-          <w:p>
-            <w:r>
-              <w:t xml:space="preserve">Il </w:t>
-            </w:r>
-            <w:proofErr w:type="spellStart"/>
-            <w:r>
-              <w:t>boundary</w:t>
-            </w:r>
-            <w:proofErr w:type="spellEnd"/>
-            <w:r>
-              <w:t xml:space="preserve"> che permette all’amministratore generale di confermare la modifica del ruolo di un’entità del sito</w:t>
+              <w:t xml:space="preserve"> che permette all’amministratore</w:t>
+            </w:r>
+            <w:r>
+              <w:t xml:space="preserve"> </w:t>
+            </w:r>
+            <w:r>
+              <w:t>generale</w:t>
             </w:r>
             <w:bookmarkStart w:id="0" w:name="_GoBack"/>
             <w:bookmarkEnd w:id="0"/>
+            <w:r>
+              <w:t xml:space="preserve"> di accedere alla pagina che visualizza i dati relativi agli utenti registrati.</w:t>
+            </w:r>
+          </w:p>
+          <w:p/>
+          <w:p>
+            <w:r>
+              <w:t xml:space="preserve">Il </w:t>
+            </w:r>
+            <w:proofErr w:type="spellStart"/>
+            <w:r>
+              <w:t>boundary</w:t>
+            </w:r>
+            <w:proofErr w:type="spellEnd"/>
+            <w:r>
+              <w:t xml:space="preserve"> che permette all’amministratore generale di eliminare l’account di una specifica entità.</w:t>
+            </w:r>
+          </w:p>
+          <w:p/>
+          <w:p>
+            <w:r>
+              <w:t xml:space="preserve">Il </w:t>
+            </w:r>
+            <w:proofErr w:type="spellStart"/>
+            <w:r>
+              <w:t>boundary</w:t>
+            </w:r>
+            <w:proofErr w:type="spellEnd"/>
+            <w:r>
+              <w:t xml:space="preserve"> che permette all’amministratore generale di confermare la rimozione di un’entità del sito</w:t>
+            </w:r>
+          </w:p>
+          <w:p/>
+          <w:p>
+            <w:r>
+              <w:t xml:space="preserve">Il </w:t>
+            </w:r>
+            <w:proofErr w:type="spellStart"/>
+            <w:r>
+              <w:t>boundary</w:t>
+            </w:r>
+            <w:proofErr w:type="spellEnd"/>
+            <w:r>
+              <w:t xml:space="preserve"> che permette all’amministratore generale di confermare la modifica del ruolo di un’entità del sito</w:t>
+            </w:r>
           </w:p>
         </w:tc>
       </w:tr>
@@ -299,7 +359,13 @@
           <w:p>
             <w:proofErr w:type="spellStart"/>
             <w:r>
-              <w:t>VisualizzaDatiControl</w:t>
+              <w:t>Visualizza</w:t>
+            </w:r>
+            <w:r>
+              <w:t>Utenti</w:t>
+            </w:r>
+            <w:r>
+              <w:t>Control</w:t>
             </w:r>
             <w:proofErr w:type="spellEnd"/>
           </w:p>

</xml_diff>

<commit_message>
modifiche class diagram Cimino
</commit_message>
<xml_diff>
--- a/Bozze/Bozze Object Model/Object Model_AmministratoreGenerale.docx
+++ b/Bozze/Bozze Object Model/Object Model_AmministratoreGenerale.docx
@@ -131,14 +131,9 @@
             </w:r>
           </w:p>
           <w:p/>
-          <w:p/>
-          <w:p/>
-          <w:p>
-            <w:proofErr w:type="spellStart"/>
-            <w:r>
-              <w:t>UserManager</w:t>
-            </w:r>
-            <w:proofErr w:type="spellEnd"/>
+          <w:p>
+            <w:bookmarkStart w:id="0" w:name="_GoBack"/>
+            <w:bookmarkEnd w:id="0"/>
           </w:p>
         </w:tc>
         <w:tc>
@@ -151,26 +146,6 @@
             </w:r>
             <w:r>
               <w:t>amministratore generale.</w:t>
-            </w:r>
-          </w:p>
-          <w:p/>
-          <w:p>
-            <w:r>
-              <w:t xml:space="preserve">Rappresenta un’entità generata per prelevare i dati </w:t>
-            </w:r>
-            <w:r>
-              <w:t xml:space="preserve">delle entità </w:t>
-            </w:r>
-            <w:r>
-              <w:t>registrat</w:t>
-            </w:r>
-            <w:r>
-              <w:t>e</w:t>
-            </w:r>
-            <w:bookmarkStart w:id="0" w:name="_GoBack"/>
-            <w:bookmarkEnd w:id="0"/>
-            <w:r>
-              <w:t xml:space="preserve"> al sito</w:t>
             </w:r>
           </w:p>
         </w:tc>
@@ -190,7 +165,57 @@
               <w:rPr>
                 <w:b/>
               </w:rPr>
-              <w:t>Boundary Object</w:t>
+              <w:t>Model</w:t>
+            </w:r>
+          </w:p>
+        </w:tc>
+        <w:tc>
+          <w:tcPr>
+            <w:tcW w:w="3209" w:type="dxa"/>
+          </w:tcPr>
+          <w:p>
+            <w:proofErr w:type="spellStart"/>
+            <w:r>
+              <w:t>UserManager</w:t>
+            </w:r>
+            <w:proofErr w:type="spellEnd"/>
+          </w:p>
+        </w:tc>
+        <w:tc>
+          <w:tcPr>
+            <w:tcW w:w="3210" w:type="dxa"/>
+          </w:tcPr>
+          <w:p>
+            <w:r>
+              <w:t>Rappresenta un’entità generata per prelevare i dati delle entità registrate al sito</w:t>
+            </w:r>
+          </w:p>
+        </w:tc>
+      </w:tr>
+      <w:tr>
+        <w:tc>
+          <w:tcPr>
+            <w:tcW w:w="3209" w:type="dxa"/>
+          </w:tcPr>
+          <w:p>
+            <w:pPr>
+              <w:rPr>
+                <w:b/>
+              </w:rPr>
+            </w:pPr>
+            <w:proofErr w:type="spellStart"/>
+            <w:r>
+              <w:rPr>
+                <w:b/>
+              </w:rPr>
+              <w:t>Boundary</w:t>
+            </w:r>
+            <w:proofErr w:type="spellEnd"/>
+            <w:r>
+              <w:rPr>
+                <w:b/>
+              </w:rPr>
+              <w:t xml:space="preserve"> Object</w:t>
             </w:r>
           </w:p>
         </w:tc>

</xml_diff>